<commit_message>
Business plan skeleton update
</commit_message>
<xml_diff>
--- a/AssesOfCurrentReality.docx
+++ b/AssesOfCurrentReality.docx
@@ -107,15 +107,7 @@
         <w:spacing w:after="0" w:line="240" w:lineRule="auto"/>
       </w:pPr>
       <w:r>
-        <w:t xml:space="preserve">Register your business name and check for trademarks to ensure </w:t>
-      </w:r>
-      <w:proofErr w:type="gramStart"/>
-      <w:r>
-        <w:t>it's</w:t>
-      </w:r>
-      <w:proofErr w:type="gramEnd"/>
-      <w:r>
-        <w:t xml:space="preserve"> not already in use.</w:t>
+        <w:t>Register your business name and check for trademarks to ensure it's not already in use.</w:t>
       </w:r>
     </w:p>
     <w:p>
@@ -155,15 +147,7 @@
         <w:spacing w:after="0" w:line="240" w:lineRule="auto"/>
       </w:pPr>
       <w:r>
-        <w:t xml:space="preserve">Determine how </w:t>
-      </w:r>
-      <w:proofErr w:type="gramStart"/>
-      <w:r>
-        <w:t>you'll</w:t>
-      </w:r>
-      <w:proofErr w:type="gramEnd"/>
-      <w:r>
-        <w:t xml:space="preserve"> finance your business. Will you use personal savings, seek investors, or apply for loans?</w:t>
+        <w:t>Determine how you'll finance your business. Will you use personal savings, seek investors, or apply for loans?</w:t>
       </w:r>
     </w:p>
     <w:p>
@@ -215,15 +199,7 @@
         <w:spacing w:after="0" w:line="240" w:lineRule="auto"/>
       </w:pPr>
       <w:r>
-        <w:t xml:space="preserve">Choose a location for your business, whether </w:t>
-      </w:r>
-      <w:proofErr w:type="gramStart"/>
-      <w:r>
-        <w:t>it's</w:t>
-      </w:r>
-      <w:proofErr w:type="gramEnd"/>
-      <w:r>
-        <w:t xml:space="preserve"> a physical storefront, office space, or online presence.</w:t>
+        <w:t>Choose a location for your business, whether it's a physical storefront, office space, or online presence.</w:t>
       </w:r>
     </w:p>
     <w:p>
@@ -303,15 +279,7 @@
         <w:spacing w:after="0" w:line="240" w:lineRule="auto"/>
       </w:pPr>
       <w:r>
-        <w:t xml:space="preserve">Determine if you need to hire employees or if </w:t>
-      </w:r>
-      <w:proofErr w:type="gramStart"/>
-      <w:r>
-        <w:t>you'll</w:t>
-      </w:r>
-      <w:proofErr w:type="gramEnd"/>
-      <w:r>
-        <w:t xml:space="preserve"> start as a one-person operation.</w:t>
+        <w:t>Determine if you need to hire employees or if you'll start as a one-person operation.</w:t>
       </w:r>
     </w:p>
     <w:p>
@@ -471,15 +439,7 @@
         <w:spacing w:after="0" w:line="240" w:lineRule="auto"/>
       </w:pPr>
       <w:r>
-        <w:t xml:space="preserve">Continuously evaluate your business performance against your goals and </w:t>
-      </w:r>
-      <w:proofErr w:type="gramStart"/>
-      <w:r>
-        <w:t>make adjustments</w:t>
-      </w:r>
-      <w:proofErr w:type="gramEnd"/>
-      <w:r>
-        <w:t xml:space="preserve"> as needed.</w:t>
+        <w:t>Continuously evaluate your business performance against your goals and make adjustments as needed.</w:t>
       </w:r>
     </w:p>
     <w:p>
@@ -531,7 +491,22 @@
           <w:numId w:val="3"/>
         </w:numPr>
         <w:spacing w:after="0" w:line="240" w:lineRule="auto"/>
-      </w:pPr>
+        <w:rPr>
+          <w:highlight w:val="yellow"/>
+        </w:rPr>
+      </w:pPr>
+      <w:r>
+        <w:rPr>
+          <w:highlight w:val="yellow"/>
+        </w:rPr>
+        <w:t xml:space="preserve">Here we will create a safe online entertainment </w:t>
+      </w:r>
+      <w:r>
+        <w:rPr>
+          <w:highlight w:val="yellow"/>
+        </w:rPr>
+        <w:t>experience for people of all ages.</w:t>
+      </w:r>
     </w:p>
     <w:p>
       <w:pPr>
@@ -573,6 +548,31 @@
       </w:pPr>
       <w:r>
         <w:t>A gambling community where you do not have to worry about information, where you never have to wonder if you are making a right depiction</w:t>
+      </w:r>
+    </w:p>
+    <w:p>
+      <w:pPr>
+        <w:pStyle w:val="ListParagraph"/>
+        <w:numPr>
+          <w:ilvl w:val="2"/>
+          <w:numId w:val="3"/>
+        </w:numPr>
+        <w:spacing w:after="0" w:line="240" w:lineRule="auto"/>
+        <w:rPr>
+          <w:highlight w:val="yellow"/>
+        </w:rPr>
+      </w:pPr>
+      <w:r>
+        <w:rPr>
+          <w:highlight w:val="yellow"/>
+        </w:rPr>
+        <w:t xml:space="preserve">A Worldwide </w:t>
+      </w:r>
+      <w:r>
+        <w:rPr>
+          <w:highlight w:val="yellow"/>
+        </w:rPr>
+        <w:t>online entertainment experience that guaranties and uplifts online safety and security.</w:t>
       </w:r>
     </w:p>
     <w:p>
@@ -994,6 +994,7 @@
         <w:ind w:left="3600"/>
       </w:pPr>
       <w:r>
+        <w:lastRenderedPageBreak/>
         <w:t xml:space="preserve">Bargaining Power of Suppliers </w:t>
       </w:r>
     </w:p>
@@ -1032,30 +1033,552 @@
           <w:sz w:val="32"/>
           <w:szCs w:val="32"/>
         </w:rPr>
+        <w:t>Goals and decision Making</w:t>
+      </w:r>
+    </w:p>
+    <w:p>
+      <w:pPr>
+        <w:spacing w:after="0" w:line="240" w:lineRule="auto"/>
+      </w:pPr>
+      <w:r>
+        <w:tab/>
+      </w:r>
+    </w:p>
+    <w:p>
+      <w:pPr>
+        <w:spacing w:after="0" w:line="240" w:lineRule="auto"/>
+      </w:pPr>
+      <w:r>
+        <w:t xml:space="preserve">Strategy-  </w:t>
+      </w:r>
+    </w:p>
+    <w:p>
+      <w:pPr>
+        <w:spacing w:after="0" w:line="240" w:lineRule="auto"/>
+        <w:ind w:left="3600"/>
+      </w:pPr>
+    </w:p>
+    <w:p>
+      <w:pPr>
+        <w:spacing w:after="0" w:line="240" w:lineRule="auto"/>
+        <w:ind w:left="3600"/>
+      </w:pPr>
+    </w:p>
+    <w:p>
+      <w:pPr>
+        <w:spacing w:after="0" w:line="240" w:lineRule="auto"/>
+        <w:ind w:left="3600"/>
+      </w:pPr>
+      <w:r>
+        <w:t xml:space="preserve">Business Plan Outline </w:t>
+      </w:r>
+    </w:p>
+    <w:p>
+      <w:pPr>
+        <w:numPr>
+          <w:ilvl w:val="0"/>
+          <w:numId w:val="5"/>
+        </w:numPr>
+        <w:spacing w:after="0" w:line="240" w:lineRule="auto"/>
+      </w:pPr>
+      <w:r>
+        <w:rPr>
+          <w:b/>
+          <w:bCs/>
+        </w:rPr>
+        <w:t>Executive Summary</w:t>
+      </w:r>
+    </w:p>
+    <w:p>
+      <w:pPr>
+        <w:numPr>
+          <w:ilvl w:val="1"/>
+          <w:numId w:val="5"/>
+        </w:numPr>
+        <w:spacing w:after="0" w:line="240" w:lineRule="auto"/>
+      </w:pPr>
+      <w:r>
+        <w:t>Overview: A brief summary of the business plan, highlighting key points such as the business idea, target market, and financial projections.</w:t>
+      </w:r>
+    </w:p>
+    <w:p>
+      <w:pPr>
+        <w:numPr>
+          <w:ilvl w:val="1"/>
+          <w:numId w:val="5"/>
+        </w:numPr>
+        <w:spacing w:after="0" w:line="240" w:lineRule="auto"/>
+      </w:pPr>
+      <w:r>
+        <w:t>Mission Statement: A statement that outlines the purpose and values of the business.</w:t>
+      </w:r>
+    </w:p>
+    <w:p>
+      <w:pPr>
+        <w:numPr>
+          <w:ilvl w:val="1"/>
+          <w:numId w:val="5"/>
+        </w:numPr>
+        <w:spacing w:after="0" w:line="240" w:lineRule="auto"/>
+      </w:pPr>
+      <w:r>
+        <w:t>Key Points Summary: A concise overview of the main components of the business plan.</w:t>
+      </w:r>
+    </w:p>
+    <w:p>
+      <w:pPr>
+        <w:numPr>
+          <w:ilvl w:val="0"/>
+          <w:numId w:val="5"/>
+        </w:numPr>
+        <w:spacing w:after="0" w:line="240" w:lineRule="auto"/>
+      </w:pPr>
+      <w:r>
+        <w:rPr>
+          <w:b/>
+          <w:bCs/>
+        </w:rPr>
+        <w:t>Business Description</w:t>
+      </w:r>
+    </w:p>
+    <w:p>
+      <w:pPr>
+        <w:numPr>
+          <w:ilvl w:val="1"/>
+          <w:numId w:val="5"/>
+        </w:numPr>
+        <w:spacing w:after="0" w:line="240" w:lineRule="auto"/>
+      </w:pPr>
+      <w:r>
+        <w:t>Name and Legal Structure: The name of the business and its legal structure (e.g., sole proprietorship, partnership, corporation).</w:t>
+      </w:r>
+    </w:p>
+    <w:p>
+      <w:pPr>
+        <w:numPr>
+          <w:ilvl w:val="1"/>
+          <w:numId w:val="5"/>
+        </w:numPr>
+        <w:spacing w:after="0" w:line="240" w:lineRule="auto"/>
+      </w:pPr>
+      <w:r>
+        <w:t>Location: Where the business will be located, if applicable.</w:t>
+      </w:r>
+    </w:p>
+    <w:p>
+      <w:pPr>
+        <w:numPr>
+          <w:ilvl w:val="1"/>
+          <w:numId w:val="5"/>
+        </w:numPr>
+        <w:spacing w:after="0" w:line="240" w:lineRule="auto"/>
+      </w:pPr>
+      <w:r>
+        <w:t>Products or Services: Description of the products or services offered by the business.</w:t>
+      </w:r>
+    </w:p>
+    <w:p>
+      <w:pPr>
+        <w:numPr>
+          <w:ilvl w:val="1"/>
+          <w:numId w:val="5"/>
+        </w:numPr>
+        <w:spacing w:after="0" w:line="240" w:lineRule="auto"/>
+      </w:pPr>
+      <w:r>
+        <w:t>Target Market: Identification of the specific market segment(s) the business will serve.</w:t>
+      </w:r>
+    </w:p>
+    <w:p>
+      <w:pPr>
+        <w:numPr>
+          <w:ilvl w:val="1"/>
+          <w:numId w:val="5"/>
+        </w:numPr>
+        <w:spacing w:after="0" w:line="240" w:lineRule="auto"/>
+      </w:pPr>
+      <w:r>
+        <w:t>Unique Selling Proposition (USP): Explanation of what sets the business apart from its competitors.</w:t>
+      </w:r>
+    </w:p>
+    <w:p>
+      <w:pPr>
+        <w:numPr>
+          <w:ilvl w:val="0"/>
+          <w:numId w:val="5"/>
+        </w:numPr>
+        <w:spacing w:after="0" w:line="240" w:lineRule="auto"/>
+      </w:pPr>
+      <w:r>
+        <w:rPr>
+          <w:b/>
+          <w:bCs/>
+        </w:rPr>
+        <w:t>Market Analysis</w:t>
+      </w:r>
+    </w:p>
+    <w:p>
+      <w:pPr>
+        <w:numPr>
+          <w:ilvl w:val="1"/>
+          <w:numId w:val="5"/>
+        </w:numPr>
+        <w:spacing w:after="0" w:line="240" w:lineRule="auto"/>
+      </w:pPr>
+      <w:r>
+        <w:t>Industry Overview: Analysis of the industry in which the business operates, including trends and growth potential.</w:t>
+      </w:r>
+    </w:p>
+    <w:p>
+      <w:pPr>
+        <w:numPr>
+          <w:ilvl w:val="1"/>
+          <w:numId w:val="5"/>
+        </w:numPr>
+        <w:spacing w:after="0" w:line="240" w:lineRule="auto"/>
+      </w:pPr>
+      <w:r>
+        <w:t>Target Market Analysis: Detailed information about the demographics, needs, and preferences of the target market.</w:t>
+      </w:r>
+    </w:p>
+    <w:p>
+      <w:pPr>
+        <w:numPr>
+          <w:ilvl w:val="1"/>
+          <w:numId w:val="5"/>
+        </w:numPr>
+        <w:spacing w:after="0" w:line="240" w:lineRule="auto"/>
+      </w:pPr>
+      <w:r>
+        <w:t>Competitor Analysis: Evaluation of competitors' strengths, weaknesses, and market positioning.</w:t>
+      </w:r>
+    </w:p>
+    <w:p>
+      <w:pPr>
+        <w:numPr>
+          <w:ilvl w:val="1"/>
+          <w:numId w:val="5"/>
+        </w:numPr>
+        <w:spacing w:after="0" w:line="240" w:lineRule="auto"/>
+      </w:pPr>
+      <w:r>
+        <w:t>SWOT Analysis: Examination of the business's internal strengths and weaknesses, as well as external opportunities and threats.</w:t>
+      </w:r>
+    </w:p>
+    <w:p>
+      <w:pPr>
+        <w:numPr>
+          <w:ilvl w:val="0"/>
+          <w:numId w:val="5"/>
+        </w:numPr>
+        <w:spacing w:after="0" w:line="240" w:lineRule="auto"/>
+      </w:pPr>
+      <w:r>
+        <w:rPr>
+          <w:b/>
+          <w:bCs/>
+        </w:rPr>
+        <w:t>Marketing and Sales Strategy</w:t>
+      </w:r>
+    </w:p>
+    <w:p>
+      <w:pPr>
+        <w:numPr>
+          <w:ilvl w:val="1"/>
+          <w:numId w:val="5"/>
+        </w:numPr>
+        <w:spacing w:after="0" w:line="240" w:lineRule="auto"/>
+      </w:pPr>
+      <w:r>
+        <w:t>Marketing Plan: Detailed plan outlining how the business will attract and retain customers, including marketing channels and strategies.</w:t>
+      </w:r>
+    </w:p>
+    <w:p>
+      <w:pPr>
+        <w:numPr>
+          <w:ilvl w:val="1"/>
+          <w:numId w:val="5"/>
+        </w:numPr>
+        <w:spacing w:after="0" w:line="240" w:lineRule="auto"/>
+      </w:pPr>
+      <w:r>
+        <w:t>Sales Strategy: Plan for generating sales, including pricing, distribution channels, and sales tactics.</w:t>
+      </w:r>
+    </w:p>
+    <w:p>
+      <w:pPr>
+        <w:numPr>
+          <w:ilvl w:val="1"/>
+          <w:numId w:val="5"/>
+        </w:numPr>
+        <w:spacing w:after="0" w:line="240" w:lineRule="auto"/>
+      </w:pPr>
+      <w:r>
+        <w:t>Advertising and Promotion: Strategies and tactics for promoting the business, such as advertising campaigns and promotional events.</w:t>
+      </w:r>
+    </w:p>
+    <w:p>
+      <w:pPr>
+        <w:numPr>
+          <w:ilvl w:val="0"/>
+          <w:numId w:val="5"/>
+        </w:numPr>
+        <w:spacing w:after="0" w:line="240" w:lineRule="auto"/>
+      </w:pPr>
+      <w:r>
+        <w:rPr>
+          <w:b/>
+          <w:bCs/>
+        </w:rPr>
+        <w:t>Operations Plan</w:t>
+      </w:r>
+    </w:p>
+    <w:p>
+      <w:pPr>
+        <w:numPr>
+          <w:ilvl w:val="1"/>
+          <w:numId w:val="5"/>
+        </w:numPr>
+        <w:spacing w:after="0" w:line="240" w:lineRule="auto"/>
+      </w:pPr>
+      <w:r>
+        <w:t>Business Operations Description: Explanation of how the business will operate on a day-to-day basis, including production processes and quality control measures.</w:t>
+      </w:r>
+    </w:p>
+    <w:p>
+      <w:pPr>
+        <w:numPr>
+          <w:ilvl w:val="1"/>
+          <w:numId w:val="5"/>
+        </w:numPr>
+        <w:spacing w:after="0" w:line="240" w:lineRule="auto"/>
+      </w:pPr>
+      <w:r>
+        <w:t>Production Process: Description of how products or services will be produced or delivered.</w:t>
+      </w:r>
+    </w:p>
+    <w:p>
+      <w:pPr>
+        <w:numPr>
+          <w:ilvl w:val="1"/>
+          <w:numId w:val="5"/>
+        </w:numPr>
+        <w:spacing w:after="0" w:line="240" w:lineRule="auto"/>
+      </w:pPr>
+      <w:r>
+        <w:t>Facilities and Equipment: Overview of the physical facilities and equipment needed to operate the business.</w:t>
+      </w:r>
+    </w:p>
+    <w:p>
+      <w:pPr>
+        <w:numPr>
+          <w:ilvl w:val="1"/>
+          <w:numId w:val="5"/>
+        </w:numPr>
+        <w:spacing w:after="0" w:line="240" w:lineRule="auto"/>
+      </w:pPr>
+      <w:r>
+        <w:t>Supply Chain Management: Explanation of how the business will manage its supply chain, including sourcing materials and inventory management.</w:t>
+      </w:r>
+    </w:p>
+    <w:p>
+      <w:pPr>
+        <w:numPr>
+          <w:ilvl w:val="0"/>
+          <w:numId w:val="5"/>
+        </w:numPr>
+        <w:spacing w:after="0" w:line="240" w:lineRule="auto"/>
+      </w:pPr>
+      <w:r>
+        <w:rPr>
+          <w:b/>
+          <w:bCs/>
+        </w:rPr>
         <w:lastRenderedPageBreak/>
-        <w:t>Goals and decision Making</w:t>
-      </w:r>
-    </w:p>
-    <w:p>
-      <w:pPr>
-        <w:spacing w:after="0" w:line="240" w:lineRule="auto"/>
-      </w:pPr>
-      <w:r>
-        <w:tab/>
-      </w:r>
-    </w:p>
-    <w:p>
-      <w:pPr>
-        <w:spacing w:after="0" w:line="240" w:lineRule="auto"/>
-      </w:pPr>
-      <w:r>
-        <w:t xml:space="preserve">Strategy-  </w:t>
-      </w:r>
-    </w:p>
-    <w:p>
-      <w:pPr>
-        <w:spacing w:after="0" w:line="240" w:lineRule="auto"/>
-        <w:ind w:left="3600"/>
+        <w:t>Management Team and Personnel</w:t>
+      </w:r>
+    </w:p>
+    <w:p>
+      <w:pPr>
+        <w:numPr>
+          <w:ilvl w:val="1"/>
+          <w:numId w:val="5"/>
+        </w:numPr>
+        <w:spacing w:after="0" w:line="240" w:lineRule="auto"/>
+      </w:pPr>
+      <w:r>
+        <w:t>Key Personnel and Roles: Information about the key individuals involved in the business and their respective roles.</w:t>
+      </w:r>
+    </w:p>
+    <w:p>
+      <w:pPr>
+        <w:numPr>
+          <w:ilvl w:val="1"/>
+          <w:numId w:val="5"/>
+        </w:numPr>
+        <w:spacing w:after="0" w:line="240" w:lineRule="auto"/>
+      </w:pPr>
+      <w:r>
+        <w:t>Management Team Qualifications: Description of the qualifications and experience of the management team.</w:t>
+      </w:r>
+    </w:p>
+    <w:p>
+      <w:pPr>
+        <w:numPr>
+          <w:ilvl w:val="1"/>
+          <w:numId w:val="5"/>
+        </w:numPr>
+        <w:spacing w:after="0" w:line="240" w:lineRule="auto"/>
+      </w:pPr>
+      <w:r>
+        <w:t>Organizational Structure: Overview of the hierarchical structure of the business, including reporting relationships and decision-making processes.</w:t>
+      </w:r>
+    </w:p>
+    <w:p>
+      <w:pPr>
+        <w:numPr>
+          <w:ilvl w:val="0"/>
+          <w:numId w:val="5"/>
+        </w:numPr>
+        <w:spacing w:after="0" w:line="240" w:lineRule="auto"/>
+      </w:pPr>
+      <w:r>
+        <w:rPr>
+          <w:b/>
+          <w:bCs/>
+        </w:rPr>
+        <w:t>Financial Plan</w:t>
+      </w:r>
+    </w:p>
+    <w:p>
+      <w:pPr>
+        <w:numPr>
+          <w:ilvl w:val="1"/>
+          <w:numId w:val="5"/>
+        </w:numPr>
+        <w:spacing w:after="0" w:line="240" w:lineRule="auto"/>
+      </w:pPr>
+      <w:r>
+        <w:t>Start-up Costs and Funding Requirements: Estimate of the initial costs required to start the business and details of how these costs will be financed.</w:t>
+      </w:r>
+    </w:p>
+    <w:p>
+      <w:pPr>
+        <w:numPr>
+          <w:ilvl w:val="1"/>
+          <w:numId w:val="5"/>
+        </w:numPr>
+        <w:spacing w:after="0" w:line="240" w:lineRule="auto"/>
+      </w:pPr>
+      <w:r>
+        <w:t>Revenue Projections: Forecast of the business's future revenue based on sales projections.</w:t>
+      </w:r>
+    </w:p>
+    <w:p>
+      <w:pPr>
+        <w:numPr>
+          <w:ilvl w:val="1"/>
+          <w:numId w:val="5"/>
+        </w:numPr>
+        <w:spacing w:after="0" w:line="240" w:lineRule="auto"/>
+      </w:pPr>
+      <w:r>
+        <w:t>Break-even Analysis: Calculation of the point at which the business's revenue equals its expenses, resulting in neither profit nor loss.</w:t>
+      </w:r>
+    </w:p>
+    <w:p>
+      <w:pPr>
+        <w:numPr>
+          <w:ilvl w:val="1"/>
+          <w:numId w:val="5"/>
+        </w:numPr>
+        <w:spacing w:after="0" w:line="240" w:lineRule="auto"/>
+      </w:pPr>
+      <w:r>
+        <w:t>Profit and Loss Statement: Financial statement that summarizes the business's revenues, expenses, and profits over a specific period.</w:t>
+      </w:r>
+    </w:p>
+    <w:p>
+      <w:pPr>
+        <w:numPr>
+          <w:ilvl w:val="1"/>
+          <w:numId w:val="5"/>
+        </w:numPr>
+        <w:spacing w:after="0" w:line="240" w:lineRule="auto"/>
+      </w:pPr>
+      <w:r>
+        <w:t>Cash Flow Statement: Financial statement that shows the inflows and outflows of cash during a specific period.</w:t>
+      </w:r>
+    </w:p>
+    <w:p>
+      <w:pPr>
+        <w:numPr>
+          <w:ilvl w:val="1"/>
+          <w:numId w:val="5"/>
+        </w:numPr>
+        <w:spacing w:after="0" w:line="240" w:lineRule="auto"/>
+      </w:pPr>
+      <w:r>
+        <w:t>Balance Sheet: Financial statement that provides a snapshot of the business's assets, liabilities, and equity at a specific point in time.</w:t>
+      </w:r>
+    </w:p>
+    <w:p>
+      <w:pPr>
+        <w:numPr>
+          <w:ilvl w:val="1"/>
+          <w:numId w:val="5"/>
+        </w:numPr>
+        <w:spacing w:after="0" w:line="240" w:lineRule="auto"/>
+      </w:pPr>
+      <w:r>
+        <w:t>Financial Milestones: Specific financial goals or targets that the business aims to achieve over a certain period.</w:t>
+      </w:r>
+    </w:p>
+    <w:p>
+      <w:pPr>
+        <w:numPr>
+          <w:ilvl w:val="0"/>
+          <w:numId w:val="5"/>
+        </w:numPr>
+        <w:spacing w:after="0" w:line="240" w:lineRule="auto"/>
+      </w:pPr>
+      <w:r>
+        <w:rPr>
+          <w:b/>
+          <w:bCs/>
+        </w:rPr>
+        <w:t>Appendix</w:t>
+      </w:r>
+    </w:p>
+    <w:p>
+      <w:pPr>
+        <w:numPr>
+          <w:ilvl w:val="1"/>
+          <w:numId w:val="5"/>
+        </w:numPr>
+        <w:spacing w:after="0" w:line="240" w:lineRule="auto"/>
+      </w:pPr>
+      <w:r>
+        <w:t>Additional Information: Any supplementary information that supports the business plan, such as resumes of key personnel, market research data, or legal documents.</w:t>
+      </w:r>
+    </w:p>
+    <w:p>
+      <w:pPr>
+        <w:spacing w:after="0" w:line="240" w:lineRule="auto"/>
+        <w:rPr>
+          <w:vanish/>
+        </w:rPr>
+      </w:pPr>
+      <w:r>
+        <w:rPr>
+          <w:vanish/>
+        </w:rPr>
+        <w:t>Top of Form</w:t>
+      </w:r>
+    </w:p>
+    <w:p>
+      <w:pPr>
+        <w:spacing w:after="0" w:line="240" w:lineRule="auto"/>
       </w:pPr>
     </w:p>
     <w:sectPr>
@@ -1295,6 +1818,155 @@
     </w:lvl>
   </w:abstractNum>
   <w:abstractNum w:abstractNumId="2" w15:restartNumberingAfterBreak="0">
+    <w:nsid w:val="3D802359"/>
+    <w:multiLevelType w:val="multilevel"/>
+    <w:tmpl w:val="6E287C92"/>
+    <w:lvl w:ilvl="0">
+      <w:start w:val="1"/>
+      <w:numFmt w:val="bullet"/>
+      <w:lvlText w:val=""/>
+      <w:lvlJc w:val="left"/>
+      <w:pPr>
+        <w:tabs>
+          <w:tab w:val="num" w:pos="720"/>
+        </w:tabs>
+        <w:ind w:left="720" w:hanging="360"/>
+      </w:pPr>
+      <w:rPr>
+        <w:rFonts w:ascii="Symbol" w:hAnsi="Symbol" w:hint="default"/>
+        <w:sz w:val="20"/>
+      </w:rPr>
+    </w:lvl>
+    <w:lvl w:ilvl="1">
+      <w:start w:val="1"/>
+      <w:numFmt w:val="bullet"/>
+      <w:lvlText w:val=""/>
+      <w:lvlJc w:val="left"/>
+      <w:pPr>
+        <w:tabs>
+          <w:tab w:val="num" w:pos="1440"/>
+        </w:tabs>
+        <w:ind w:left="1440" w:hanging="360"/>
+      </w:pPr>
+      <w:rPr>
+        <w:rFonts w:ascii="Symbol" w:hAnsi="Symbol" w:hint="default"/>
+        <w:sz w:val="20"/>
+      </w:rPr>
+    </w:lvl>
+    <w:lvl w:ilvl="2" w:tentative="1">
+      <w:start w:val="1"/>
+      <w:numFmt w:val="bullet"/>
+      <w:lvlText w:val=""/>
+      <w:lvlJc w:val="left"/>
+      <w:pPr>
+        <w:tabs>
+          <w:tab w:val="num" w:pos="2160"/>
+        </w:tabs>
+        <w:ind w:left="2160" w:hanging="360"/>
+      </w:pPr>
+      <w:rPr>
+        <w:rFonts w:ascii="Symbol" w:hAnsi="Symbol" w:hint="default"/>
+        <w:sz w:val="20"/>
+      </w:rPr>
+    </w:lvl>
+    <w:lvl w:ilvl="3" w:tentative="1">
+      <w:start w:val="1"/>
+      <w:numFmt w:val="bullet"/>
+      <w:lvlText w:val=""/>
+      <w:lvlJc w:val="left"/>
+      <w:pPr>
+        <w:tabs>
+          <w:tab w:val="num" w:pos="2880"/>
+        </w:tabs>
+        <w:ind w:left="2880" w:hanging="360"/>
+      </w:pPr>
+      <w:rPr>
+        <w:rFonts w:ascii="Symbol" w:hAnsi="Symbol" w:hint="default"/>
+        <w:sz w:val="20"/>
+      </w:rPr>
+    </w:lvl>
+    <w:lvl w:ilvl="4" w:tentative="1">
+      <w:start w:val="1"/>
+      <w:numFmt w:val="bullet"/>
+      <w:lvlText w:val=""/>
+      <w:lvlJc w:val="left"/>
+      <w:pPr>
+        <w:tabs>
+          <w:tab w:val="num" w:pos="3600"/>
+        </w:tabs>
+        <w:ind w:left="3600" w:hanging="360"/>
+      </w:pPr>
+      <w:rPr>
+        <w:rFonts w:ascii="Symbol" w:hAnsi="Symbol" w:hint="default"/>
+        <w:sz w:val="20"/>
+      </w:rPr>
+    </w:lvl>
+    <w:lvl w:ilvl="5" w:tentative="1">
+      <w:start w:val="1"/>
+      <w:numFmt w:val="bullet"/>
+      <w:lvlText w:val=""/>
+      <w:lvlJc w:val="left"/>
+      <w:pPr>
+        <w:tabs>
+          <w:tab w:val="num" w:pos="4320"/>
+        </w:tabs>
+        <w:ind w:left="4320" w:hanging="360"/>
+      </w:pPr>
+      <w:rPr>
+        <w:rFonts w:ascii="Symbol" w:hAnsi="Symbol" w:hint="default"/>
+        <w:sz w:val="20"/>
+      </w:rPr>
+    </w:lvl>
+    <w:lvl w:ilvl="6" w:tentative="1">
+      <w:start w:val="1"/>
+      <w:numFmt w:val="bullet"/>
+      <w:lvlText w:val=""/>
+      <w:lvlJc w:val="left"/>
+      <w:pPr>
+        <w:tabs>
+          <w:tab w:val="num" w:pos="5040"/>
+        </w:tabs>
+        <w:ind w:left="5040" w:hanging="360"/>
+      </w:pPr>
+      <w:rPr>
+        <w:rFonts w:ascii="Symbol" w:hAnsi="Symbol" w:hint="default"/>
+        <w:sz w:val="20"/>
+      </w:rPr>
+    </w:lvl>
+    <w:lvl w:ilvl="7" w:tentative="1">
+      <w:start w:val="1"/>
+      <w:numFmt w:val="bullet"/>
+      <w:lvlText w:val=""/>
+      <w:lvlJc w:val="left"/>
+      <w:pPr>
+        <w:tabs>
+          <w:tab w:val="num" w:pos="5760"/>
+        </w:tabs>
+        <w:ind w:left="5760" w:hanging="360"/>
+      </w:pPr>
+      <w:rPr>
+        <w:rFonts w:ascii="Symbol" w:hAnsi="Symbol" w:hint="default"/>
+        <w:sz w:val="20"/>
+      </w:rPr>
+    </w:lvl>
+    <w:lvl w:ilvl="8" w:tentative="1">
+      <w:start w:val="1"/>
+      <w:numFmt w:val="bullet"/>
+      <w:lvlText w:val=""/>
+      <w:lvlJc w:val="left"/>
+      <w:pPr>
+        <w:tabs>
+          <w:tab w:val="num" w:pos="6480"/>
+        </w:tabs>
+        <w:ind w:left="6480" w:hanging="360"/>
+      </w:pPr>
+      <w:rPr>
+        <w:rFonts w:ascii="Symbol" w:hAnsi="Symbol" w:hint="default"/>
+        <w:sz w:val="20"/>
+      </w:rPr>
+    </w:lvl>
+  </w:abstractNum>
+  <w:abstractNum w:abstractNumId="3" w15:restartNumberingAfterBreak="0">
     <w:nsid w:val="6B091699"/>
     <w:multiLevelType w:val="hybridMultilevel"/>
     <w:tmpl w:val="9CAAABE2"/>
@@ -1406,7 +2078,7 @@
       </w:rPr>
     </w:lvl>
   </w:abstractNum>
-  <w:abstractNum w:abstractNumId="3" w15:restartNumberingAfterBreak="0">
+  <w:abstractNum w:abstractNumId="4" w15:restartNumberingAfterBreak="0">
     <w:nsid w:val="7D265FE6"/>
     <w:multiLevelType w:val="multilevel"/>
     <w:tmpl w:val="74CC372C"/>
@@ -1526,13 +2198,16 @@
     <w:abstractNumId w:val="1"/>
   </w:num>
   <w:num w:numId="2" w16cid:durableId="1130322774">
-    <w:abstractNumId w:val="2"/>
+    <w:abstractNumId w:val="3"/>
   </w:num>
   <w:num w:numId="3" w16cid:durableId="1389302453">
-    <w:abstractNumId w:val="3"/>
+    <w:abstractNumId w:val="4"/>
   </w:num>
   <w:num w:numId="4" w16cid:durableId="1754818514">
     <w:abstractNumId w:val="0"/>
+  </w:num>
+  <w:num w:numId="5" w16cid:durableId="1228029859">
+    <w:abstractNumId w:val="2"/>
   </w:num>
 </w:numbering>
 </file>

</xml_diff>